<commit_message>
Added apa for articles
</commit_message>
<xml_diff>
--- a/references.docx
+++ b/references.docx
@@ -18,6 +18,118 @@
           <w:u w:val="single"/>
         </w:rPr>
         <w:t>References</w:t>
+      </w:r>
+    </w:p>
+    <w:p>
+      <w:r>
+        <w:t xml:space="preserve">Kaur, </w:t>
+      </w:r>
+      <w:r>
+        <w:t>Amrita. (</w:t>
+      </w:r>
+      <w:r>
+        <w:t>2020, Nov 17</w:t>
+      </w:r>
+      <w:r>
+        <w:t>)</w:t>
+      </w:r>
+      <w:r>
+        <w:t xml:space="preserve">. </w:t>
+      </w:r>
+      <w:r>
+        <w:t>Keep calm and curl up: More turning to meditation to cope with stress</w:t>
+      </w:r>
+      <w:r>
+        <w:t xml:space="preserve">. </w:t>
+      </w:r>
+    </w:p>
+    <w:p>
+      <w:pPr>
+        <w:ind w:firstLine="720"/>
+      </w:pPr>
+      <w:r>
+        <w:rPr>
+          <w:i/>
+          <w:iCs/>
+        </w:rPr>
+        <w:t>The Straits Times</w:t>
+      </w:r>
+      <w:r>
+        <w:t xml:space="preserve">. </w:t>
+      </w:r>
+    </w:p>
+    <w:p>
+      <w:pPr>
+        <w:ind w:left="720"/>
+      </w:pPr>
+      <w:hyperlink r:id="rId4" w:history="1">
+        <w:r>
+          <w:rPr>
+            <w:rStyle w:val="Hyperlink"/>
+          </w:rPr>
+          <w:t>https://www.straitstimes.com/life/keep-calm-and-curl-up-more-turning-to-meditation-to-cope-with-stress</w:t>
+        </w:r>
+      </w:hyperlink>
+    </w:p>
+    <w:p>
+      <w:pPr>
+        <w:rPr>
+          <w:i/>
+          <w:iCs/>
+        </w:rPr>
+      </w:pPr>
+      <w:r>
+        <w:t xml:space="preserve">The Straits Times. </w:t>
+      </w:r>
+      <w:r>
+        <w:t xml:space="preserve">(2017, Oct 15). </w:t>
+      </w:r>
+      <w:r>
+        <w:t>After yoga, meditation breaks into the mainstream</w:t>
+      </w:r>
+      <w:r>
+        <w:t>.</w:t>
+      </w:r>
+      <w:r>
+        <w:t xml:space="preserve"> </w:t>
+      </w:r>
+      <w:r>
+        <w:rPr>
+          <w:i/>
+          <w:iCs/>
+        </w:rPr>
+        <w:t xml:space="preserve">The Straits </w:t>
+      </w:r>
+    </w:p>
+    <w:p>
+      <w:pPr>
+        <w:ind w:firstLine="720"/>
+      </w:pPr>
+      <w:r>
+        <w:rPr>
+          <w:i/>
+          <w:iCs/>
+        </w:rPr>
+        <w:t>Times</w:t>
+      </w:r>
+      <w:r>
+        <w:t>.</w:t>
+      </w:r>
+    </w:p>
+    <w:p>
+      <w:pPr>
+        <w:ind w:firstLine="720"/>
+      </w:pPr>
+      <w:hyperlink r:id="rId5" w:history="1">
+        <w:r>
+          <w:rPr>
+            <w:rStyle w:val="Hyperlink"/>
+          </w:rPr>
+          <w:t>https://www.straitstimes.com/lifestyle/after-yoga-meditation-breaks-into-the-mainstream</w:t>
+        </w:r>
+      </w:hyperlink>
+      <w:r>
+        <w:t xml:space="preserve"> </w:t>
       </w:r>
     </w:p>
     <w:p/>
@@ -457,6 +569,40 @@
     <w:semiHidden/>
     <w:unhideWhenUsed/>
   </w:style>
+  <w:style w:type="character" w:styleId="Emphasis">
+    <w:name w:val="Emphasis"/>
+    <w:basedOn w:val="DefaultParagraphFont"/>
+    <w:uiPriority w:val="20"/>
+    <w:qFormat/>
+    <w:rsid w:val="00437524"/>
+    <w:rPr>
+      <w:i/>
+      <w:iCs/>
+    </w:rPr>
+  </w:style>
+  <w:style w:type="character" w:styleId="Hyperlink">
+    <w:name w:val="Hyperlink"/>
+    <w:basedOn w:val="DefaultParagraphFont"/>
+    <w:uiPriority w:val="99"/>
+    <w:unhideWhenUsed/>
+    <w:rsid w:val="00057646"/>
+    <w:rPr>
+      <w:color w:val="0563C1" w:themeColor="hyperlink"/>
+      <w:u w:val="single"/>
+    </w:rPr>
+  </w:style>
+  <w:style w:type="character" w:styleId="UnresolvedMention">
+    <w:name w:val="Unresolved Mention"/>
+    <w:basedOn w:val="DefaultParagraphFont"/>
+    <w:uiPriority w:val="99"/>
+    <w:semiHidden/>
+    <w:unhideWhenUsed/>
+    <w:rsid w:val="00057646"/>
+    <w:rPr>
+      <w:color w:val="605E5C"/>
+      <w:shd w:val="clear" w:color="auto" w:fill="E1DFDD"/>
+    </w:rPr>
+  </w:style>
 </w:styles>
 </file>
 

</xml_diff>

<commit_message>
updated video section with apa
</commit_message>
<xml_diff>
--- a/references.docx
+++ b/references.docx
@@ -79,10 +79,7 @@
         </w:rPr>
       </w:pPr>
       <w:r>
-        <w:t xml:space="preserve">The Straits Times. </w:t>
-      </w:r>
-      <w:r>
-        <w:t xml:space="preserve">(2017, Oct 15). </w:t>
+        <w:t xml:space="preserve">The Straits Times. (2017, Oct 15). </w:t>
       </w:r>
       <w:r>
         <w:t>After yoga, meditation breaks into the mainstream</w:t>
@@ -131,6 +128,210 @@
       <w:r>
         <w:t xml:space="preserve"> </w:t>
       </w:r>
+    </w:p>
+    <w:p>
+      <w:pPr>
+        <w:rPr>
+          <w:rFonts w:ascii="Georgia" w:hAnsi="Georgia"/>
+          <w:color w:val="333333"/>
+          <w:shd w:val="clear" w:color="auto" w:fill="FFFFFF"/>
+        </w:rPr>
+      </w:pPr>
+      <w:r>
+        <w:rPr>
+          <w:rFonts w:ascii="Georgia" w:hAnsi="Georgia"/>
+          <w:color w:val="333333"/>
+          <w:shd w:val="clear" w:color="auto" w:fill="FFFFFF"/>
+        </w:rPr>
+        <w:t>Last Name, F. M. [Username]. (Year, Month Date). </w:t>
+      </w:r>
+      <w:r>
+        <w:rPr>
+          <w:rStyle w:val="Emphasis"/>
+          <w:rFonts w:ascii="Georgia" w:hAnsi="Georgia"/>
+          <w:color w:val="333333"/>
+          <w:shd w:val="clear" w:color="auto" w:fill="FFFFFF"/>
+        </w:rPr>
+        <w:t>Title of video </w:t>
+      </w:r>
+      <w:r>
+        <w:rPr>
+          <w:rFonts w:ascii="Georgia" w:hAnsi="Georgia"/>
+          <w:color w:val="333333"/>
+          <w:shd w:val="clear" w:color="auto" w:fill="FFFFFF"/>
+        </w:rPr>
+        <w:t>[Video]. Streaming Service. URL</w:t>
+      </w:r>
+    </w:p>
+    <w:p>
+      <w:proofErr w:type="spellStart"/>
+      <w:r>
+        <w:t>DoctorOz</w:t>
+      </w:r>
+      <w:proofErr w:type="spellEnd"/>
+      <w:r>
+        <w:t xml:space="preserve"> [</w:t>
+      </w:r>
+      <w:proofErr w:type="spellStart"/>
+      <w:r>
+        <w:t>DoctorOz</w:t>
+      </w:r>
+      <w:proofErr w:type="spellEnd"/>
+      <w:r>
+        <w:t>]. (</w:t>
+      </w:r>
+      <w:r>
+        <w:t>2014, Oct 29</w:t>
+      </w:r>
+      <w:r>
+        <w:t>)</w:t>
+      </w:r>
+      <w:r>
+        <w:t xml:space="preserve">. </w:t>
+      </w:r>
+      <w:proofErr w:type="spellStart"/>
+      <w:r>
+        <w:rPr>
+          <w:i/>
+          <w:iCs/>
+        </w:rPr>
+        <w:t>Dr.</w:t>
+      </w:r>
+      <w:proofErr w:type="spellEnd"/>
+      <w:r>
+        <w:rPr>
+          <w:i/>
+          <w:iCs/>
+        </w:rPr>
+        <w:t xml:space="preserve"> Oz Shares </w:t>
+      </w:r>
+      <w:proofErr w:type="gramStart"/>
+      <w:r>
+        <w:rPr>
+          <w:i/>
+          <w:iCs/>
+        </w:rPr>
+        <w:t>The</w:t>
+      </w:r>
+      <w:proofErr w:type="gramEnd"/>
+      <w:r>
+        <w:rPr>
+          <w:i/>
+          <w:iCs/>
+        </w:rPr>
+        <w:t xml:space="preserve"> Benefits of Meditation</w:t>
+      </w:r>
+      <w:r>
+        <w:t>. [Video]. YouTube.</w:t>
+      </w:r>
+    </w:p>
+    <w:p>
+      <w:pPr>
+        <w:ind w:firstLine="720"/>
+      </w:pPr>
+      <w:hyperlink r:id="rId6" w:history="1">
+        <w:r>
+          <w:rPr>
+            <w:rStyle w:val="Hyperlink"/>
+          </w:rPr>
+          <w:t>https://www.youtube.com/watch?v=bb5OOO_0HXs</w:t>
+        </w:r>
+      </w:hyperlink>
+    </w:p>
+    <w:p>
+      <w:pPr>
+        <w:rPr>
+          <w:i/>
+          <w:iCs/>
+        </w:rPr>
+      </w:pPr>
+      <w:r>
+        <w:t>T</w:t>
+      </w:r>
+      <w:r>
+        <w:t>ED</w:t>
+      </w:r>
+      <w:r>
+        <w:t xml:space="preserve">x Talks </w:t>
+      </w:r>
+      <w:r>
+        <w:t>[TEDx Talks]. (2018, Jan 5)</w:t>
+      </w:r>
+      <w:r>
+        <w:t xml:space="preserve">. </w:t>
+      </w:r>
+      <w:r>
+        <w:rPr>
+          <w:i/>
+          <w:iCs/>
+        </w:rPr>
+        <w:t xml:space="preserve">Meditation - The Single Most Important Skill Needed Today | </w:t>
+      </w:r>
+    </w:p>
+    <w:p>
+      <w:pPr>
+        <w:ind w:firstLine="720"/>
+      </w:pPr>
+      <w:proofErr w:type="spellStart"/>
+      <w:r>
+        <w:rPr>
+          <w:i/>
+          <w:iCs/>
+        </w:rPr>
+        <w:t>Dr.</w:t>
+      </w:r>
+      <w:proofErr w:type="spellEnd"/>
+      <w:r>
+        <w:rPr>
+          <w:i/>
+          <w:iCs/>
+        </w:rPr>
+        <w:t xml:space="preserve"> </w:t>
+      </w:r>
+      <w:proofErr w:type="spellStart"/>
+      <w:r>
+        <w:rPr>
+          <w:i/>
+          <w:iCs/>
+        </w:rPr>
+        <w:t>Shyam</w:t>
+      </w:r>
+      <w:proofErr w:type="spellEnd"/>
+      <w:r>
+        <w:rPr>
+          <w:i/>
+          <w:iCs/>
+        </w:rPr>
+        <w:t xml:space="preserve"> Bhat | </w:t>
+      </w:r>
+      <w:proofErr w:type="spellStart"/>
+      <w:r>
+        <w:rPr>
+          <w:i/>
+          <w:iCs/>
+        </w:rPr>
+        <w:t>TEDxLavelleRoad</w:t>
+      </w:r>
+      <w:proofErr w:type="spellEnd"/>
+      <w:r>
+        <w:t>.</w:t>
+      </w:r>
+      <w:r>
+        <w:t xml:space="preserve"> [Video]. YouTube.</w:t>
+      </w:r>
+    </w:p>
+    <w:p>
+      <w:pPr>
+        <w:ind w:firstLine="720"/>
+      </w:pPr>
+      <w:hyperlink r:id="rId7" w:history="1">
+        <w:r>
+          <w:rPr>
+            <w:rStyle w:val="Hyperlink"/>
+          </w:rPr>
+          <w:t>https://www.youtube.com/watch?v=RZrdUuEARXA</w:t>
+        </w:r>
+      </w:hyperlink>
     </w:p>
     <w:p/>
     <w:sectPr>

</xml_diff>

<commit_message>
Updated image references with apa
</commit_message>
<xml_diff>
--- a/references.docx
+++ b/references.docx
@@ -18,6 +18,24 @@
           <w:u w:val="single"/>
         </w:rPr>
         <w:t>References</w:t>
+      </w:r>
+    </w:p>
+    <w:p>
+      <w:pPr>
+        <w:jc w:val="center"/>
+        <w:rPr>
+          <w:b/>
+          <w:bCs/>
+          <w:u w:val="single"/>
+        </w:rPr>
+      </w:pPr>
+      <w:r>
+        <w:rPr>
+          <w:b/>
+          <w:bCs/>
+          <w:u w:val="single"/>
+        </w:rPr>
+        <w:t>Articles</w:t>
       </w:r>
     </w:p>
     <w:p>
@@ -131,36 +149,20 @@
     </w:p>
     <w:p>
       <w:pPr>
-        <w:rPr>
-          <w:rFonts w:ascii="Georgia" w:hAnsi="Georgia"/>
-          <w:color w:val="333333"/>
-          <w:shd w:val="clear" w:color="auto" w:fill="FFFFFF"/>
-        </w:rPr>
-      </w:pPr>
-      <w:r>
-        <w:rPr>
-          <w:rFonts w:ascii="Georgia" w:hAnsi="Georgia"/>
-          <w:color w:val="333333"/>
-          <w:shd w:val="clear" w:color="auto" w:fill="FFFFFF"/>
-        </w:rPr>
-        <w:t>Last Name, F. M. [Username]. (Year, Month Date). </w:t>
-      </w:r>
-      <w:r>
-        <w:rPr>
-          <w:rStyle w:val="Emphasis"/>
-          <w:rFonts w:ascii="Georgia" w:hAnsi="Georgia"/>
-          <w:color w:val="333333"/>
-          <w:shd w:val="clear" w:color="auto" w:fill="FFFFFF"/>
-        </w:rPr>
-        <w:t>Title of video </w:t>
-      </w:r>
-      <w:r>
-        <w:rPr>
-          <w:rFonts w:ascii="Georgia" w:hAnsi="Georgia"/>
-          <w:color w:val="333333"/>
-          <w:shd w:val="clear" w:color="auto" w:fill="FFFFFF"/>
-        </w:rPr>
-        <w:t>[Video]. Streaming Service. URL</w:t>
+        <w:jc w:val="center"/>
+        <w:rPr>
+          <w:b/>
+          <w:bCs/>
+          <w:u w:val="single"/>
+        </w:rPr>
+      </w:pPr>
+      <w:r>
+        <w:rPr>
+          <w:b/>
+          <w:bCs/>
+          <w:u w:val="single"/>
+        </w:rPr>
+        <w:t>YouTube</w:t>
       </w:r>
     </w:p>
     <w:p>
@@ -323,6 +325,9 @@
     <w:p>
       <w:pPr>
         <w:ind w:firstLine="720"/>
+        <w:rPr>
+          <w:rStyle w:val="Hyperlink"/>
+        </w:rPr>
       </w:pPr>
       <w:hyperlink r:id="rId7" w:history="1">
         <w:r>
@@ -333,6 +338,331 @@
         </w:r>
       </w:hyperlink>
     </w:p>
+    <w:p>
+      <w:pPr>
+        <w:jc w:val="center"/>
+        <w:rPr>
+          <w:b/>
+          <w:bCs/>
+        </w:rPr>
+      </w:pPr>
+      <w:r>
+        <w:rPr>
+          <w:rStyle w:val="Hyperlink"/>
+          <w:b/>
+          <w:bCs/>
+          <w:color w:val="auto"/>
+        </w:rPr>
+        <w:t>Images</w:t>
+      </w:r>
+    </w:p>
+    <w:p>
+      <w:proofErr w:type="spellStart"/>
+      <w:r>
+        <w:t>freepik</w:t>
+      </w:r>
+      <w:proofErr w:type="spellEnd"/>
+      <w:r>
+        <w:t xml:space="preserve">. (2020, Jun). </w:t>
+      </w:r>
+      <w:r>
+        <w:t xml:space="preserve">Cabin fever with sad man in house Premium Vector </w:t>
+      </w:r>
+      <w:r>
+        <w:t xml:space="preserve">[Online image]. </w:t>
+      </w:r>
+      <w:proofErr w:type="spellStart"/>
+      <w:r>
+        <w:t>freepik</w:t>
+      </w:r>
+      <w:proofErr w:type="spellEnd"/>
+      <w:r>
+        <w:t>.</w:t>
+      </w:r>
+    </w:p>
+    <w:p>
+      <w:pPr>
+        <w:ind w:firstLine="720"/>
+      </w:pPr>
+      <w:hyperlink r:id="rId8" w:history="1">
+        <w:r>
+          <w:rPr>
+            <w:rStyle w:val="Hyperlink"/>
+          </w:rPr>
+          <w:t>https://www.freepik.com/premium-vector/cabin-fever-with-sad-man-house_8642487.htm</w:t>
+        </w:r>
+      </w:hyperlink>
+    </w:p>
+    <w:p>
+      <w:proofErr w:type="spellStart"/>
+      <w:r>
+        <w:t>freepik</w:t>
+      </w:r>
+      <w:proofErr w:type="spellEnd"/>
+      <w:r>
+        <w:t xml:space="preserve">. (2020, Sept). </w:t>
+      </w:r>
+      <w:r>
+        <w:t>Insomnia concept illustration Free Vector</w:t>
+      </w:r>
+      <w:r>
+        <w:t xml:space="preserve"> </w:t>
+      </w:r>
+      <w:r>
+        <w:t xml:space="preserve">[Online image]. </w:t>
+      </w:r>
+      <w:proofErr w:type="spellStart"/>
+      <w:r>
+        <w:t>freepik</w:t>
+      </w:r>
+      <w:proofErr w:type="spellEnd"/>
+      <w:r>
+        <w:t>.</w:t>
+      </w:r>
+    </w:p>
+    <w:p>
+      <w:pPr>
+        <w:ind w:left="720"/>
+      </w:pPr>
+      <w:hyperlink r:id="rId9" w:history="1">
+        <w:r>
+          <w:rPr>
+            <w:rStyle w:val="Hyperlink"/>
+          </w:rPr>
+          <w:t>https://www.freepik.com/free-vector/insomnia-concept-illustration_10137711.htm#page=1&amp;query=insomnia-concept-illustration&amp;position=33</w:t>
+        </w:r>
+      </w:hyperlink>
+    </w:p>
+    <w:p>
+      <w:proofErr w:type="spellStart"/>
+      <w:r>
+        <w:t>pikisuperstar</w:t>
+      </w:r>
+      <w:proofErr w:type="spellEnd"/>
+      <w:r>
+        <w:t xml:space="preserve">. (2020, </w:t>
+      </w:r>
+      <w:r>
+        <w:t>Apr</w:t>
+      </w:r>
+      <w:r>
+        <w:t xml:space="preserve">). </w:t>
+      </w:r>
+      <w:r>
+        <w:t xml:space="preserve">Thank you doctors and </w:t>
+      </w:r>
+      <w:proofErr w:type="gramStart"/>
+      <w:r>
+        <w:t>nurses</w:t>
+      </w:r>
+      <w:proofErr w:type="gramEnd"/>
+      <w:r>
+        <w:t xml:space="preserve"> illustration with lettering Free Vector</w:t>
+      </w:r>
+      <w:r>
+        <w:t xml:space="preserve"> </w:t>
+      </w:r>
+    </w:p>
+    <w:p>
+      <w:pPr>
+        <w:ind w:firstLine="720"/>
+      </w:pPr>
+      <w:r>
+        <w:t xml:space="preserve">[Online image]. </w:t>
+      </w:r>
+      <w:proofErr w:type="spellStart"/>
+      <w:r>
+        <w:t>freepik</w:t>
+      </w:r>
+      <w:proofErr w:type="spellEnd"/>
+      <w:r>
+        <w:t>.</w:t>
+      </w:r>
+    </w:p>
+    <w:p>
+      <w:pPr>
+        <w:ind w:left="720"/>
+      </w:pPr>
+      <w:hyperlink r:id="rId10" w:history="1">
+        <w:r>
+          <w:rPr>
+            <w:rStyle w:val="Hyperlink"/>
+          </w:rPr>
+          <w:t>https://www.freepik.com/free-vector/thank-you-doctors-nurses-illustration-with-lettering_7606522.htm#query=grateful%20illustration&amp;position=16</w:t>
+        </w:r>
+      </w:hyperlink>
+      <w:r>
+        <w:t xml:space="preserve"> </w:t>
+      </w:r>
+    </w:p>
+    <w:p>
+      <w:proofErr w:type="spellStart"/>
+      <w:r>
+        <w:t>pikisuperstar</w:t>
+      </w:r>
+      <w:proofErr w:type="spellEnd"/>
+      <w:r>
+        <w:t xml:space="preserve">. (2020, </w:t>
+      </w:r>
+      <w:r>
+        <w:t>Oct</w:t>
+      </w:r>
+      <w:r>
+        <w:t xml:space="preserve">). </w:t>
+      </w:r>
+      <w:r>
+        <w:t>Low self-esteem illustration Free Vector</w:t>
+      </w:r>
+      <w:r>
+        <w:t xml:space="preserve"> </w:t>
+      </w:r>
+      <w:r>
+        <w:t xml:space="preserve">[Online image]. </w:t>
+      </w:r>
+      <w:proofErr w:type="spellStart"/>
+      <w:r>
+        <w:t>freepik</w:t>
+      </w:r>
+      <w:proofErr w:type="spellEnd"/>
+      <w:r>
+        <w:t>.</w:t>
+      </w:r>
+    </w:p>
+    <w:p>
+      <w:pPr>
+        <w:ind w:left="720"/>
+      </w:pPr>
+      <w:hyperlink r:id="rId11" w:history="1">
+        <w:r>
+          <w:rPr>
+            <w:rStyle w:val="Hyperlink"/>
+          </w:rPr>
+          <w:t>https://www.freepik.com/free-vector/low-self-esteem-illustration_10877502.htm#page=1&amp;query=/low-self-esteem-illustration&amp;position=7</w:t>
+        </w:r>
+      </w:hyperlink>
+      <w:r>
+        <w:t xml:space="preserve"> </w:t>
+      </w:r>
+    </w:p>
+    <w:p>
+      <w:r>
+        <w:t xml:space="preserve">stories. (2020, Feb). </w:t>
+      </w:r>
+      <w:r>
+        <w:t xml:space="preserve">Pilates concept illustration Free Vector </w:t>
+      </w:r>
+      <w:r>
+        <w:t xml:space="preserve">[Online image]. </w:t>
+      </w:r>
+      <w:proofErr w:type="spellStart"/>
+      <w:r>
+        <w:t>freepik</w:t>
+      </w:r>
+      <w:proofErr w:type="spellEnd"/>
+      <w:r>
+        <w:t>.</w:t>
+      </w:r>
+    </w:p>
+    <w:p>
+      <w:pPr>
+        <w:ind w:left="720"/>
+      </w:pPr>
+      <w:hyperlink r:id="rId12" w:history="1">
+        <w:r>
+          <w:rPr>
+            <w:rStyle w:val="Hyperlink"/>
+          </w:rPr>
+          <w:t>https://www.freepik.com/free-vector/pilates-concept-illustration_6450150.htm#page=1&amp;query=pilates-concept-illustration&amp;position=12</w:t>
+        </w:r>
+      </w:hyperlink>
+      <w:r>
+        <w:t xml:space="preserve"> </w:t>
+      </w:r>
+    </w:p>
+    <w:p>
+      <w:r>
+        <w:br w:type="page"/>
+      </w:r>
+    </w:p>
+    <w:p>
+      <w:r>
+        <w:lastRenderedPageBreak/>
+        <w:t xml:space="preserve">stories. (2020, </w:t>
+      </w:r>
+      <w:r>
+        <w:t>Jun</w:t>
+      </w:r>
+      <w:r>
+        <w:t xml:space="preserve">). </w:t>
+      </w:r>
+      <w:r>
+        <w:t>Eating healthy food concept illustration Free Vector</w:t>
+      </w:r>
+      <w:r>
+        <w:t xml:space="preserve"> </w:t>
+      </w:r>
+      <w:r>
+        <w:t xml:space="preserve">[Online image]. </w:t>
+      </w:r>
+      <w:proofErr w:type="spellStart"/>
+      <w:r>
+        <w:t>freepik</w:t>
+      </w:r>
+      <w:proofErr w:type="spellEnd"/>
+      <w:r>
+        <w:t>.</w:t>
+      </w:r>
+    </w:p>
+    <w:p>
+      <w:pPr>
+        <w:ind w:left="720"/>
+      </w:pPr>
+      <w:hyperlink r:id="rId13" w:history="1">
+        <w:r>
+          <w:rPr>
+            <w:rStyle w:val="Hyperlink"/>
+          </w:rPr>
+          <w:t>https://www.freepik.com/free-vector/eating-healthy-food-concept-illustration_8673470.htm#page=1&amp;query=eating-healthy-food-concept-illustration&amp;position=1</w:t>
+        </w:r>
+      </w:hyperlink>
+    </w:p>
+    <w:p>
+      <w:r>
+        <w:t xml:space="preserve">stories. (2020, Sept). </w:t>
+      </w:r>
+      <w:r>
+        <w:t>Enthusiastic concept illustration Free Vector</w:t>
+      </w:r>
+      <w:r>
+        <w:t xml:space="preserve"> [Online image]. </w:t>
+      </w:r>
+      <w:proofErr w:type="spellStart"/>
+      <w:r>
+        <w:t>freepik</w:t>
+      </w:r>
+      <w:proofErr w:type="spellEnd"/>
+      <w:r>
+        <w:t>.</w:t>
+      </w:r>
+    </w:p>
+    <w:p>
+      <w:pPr>
+        <w:ind w:left="720"/>
+      </w:pPr>
+      <w:hyperlink r:id="rId14" w:history="1">
+        <w:r>
+          <w:rPr>
+            <w:rStyle w:val="Hyperlink"/>
+          </w:rPr>
+          <w:t>https://www.freepik.com/free-vector/enthusiastic-concept-illustration_10386550.htm#page=1&amp;query=happy%20illustration&amp;position=11</w:t>
+        </w:r>
+      </w:hyperlink>
+    </w:p>
+    <w:p/>
+    <w:p/>
+    <w:p/>
+    <w:p/>
+    <w:p/>
     <w:p/>
     <w:sectPr>
       <w:pgSz w:w="11906" w:h="16838"/>

</xml_diff>

<commit_message>
Updated bg imgs with apa
</commit_message>
<xml_diff>
--- a/references.docx
+++ b/references.docx
@@ -357,13 +357,101 @@
       </w:r>
     </w:p>
     <w:p>
+      <w:r>
+        <w:t xml:space="preserve">Bravo, Luca. (2016). </w:t>
+      </w:r>
+      <w:r>
+        <w:t>Boathouse on a mountain lake</w:t>
+      </w:r>
+      <w:r>
+        <w:t xml:space="preserve"> [Online image]. </w:t>
+      </w:r>
+      <w:proofErr w:type="spellStart"/>
+      <w:r>
+        <w:t>Unsplash</w:t>
+      </w:r>
+      <w:proofErr w:type="spellEnd"/>
+      <w:r>
+        <w:t>.</w:t>
+      </w:r>
+    </w:p>
+    <w:p>
+      <w:pPr>
+        <w:ind w:firstLine="720"/>
+      </w:pPr>
+      <w:hyperlink r:id="rId8" w:history="1">
+        <w:r>
+          <w:rPr>
+            <w:rStyle w:val="Hyperlink"/>
+          </w:rPr>
+          <w:t>https://unsplash.com/photos/zAjdgNXsMeg</w:t>
+        </w:r>
+      </w:hyperlink>
+    </w:p>
+    <w:p>
+      <w:r>
+        <w:t xml:space="preserve">Davies, Benjamin. (2017). </w:t>
+      </w:r>
+      <w:r>
+        <w:t xml:space="preserve">person standing on </w:t>
+      </w:r>
+      <w:proofErr w:type="spellStart"/>
+      <w:r>
+        <w:t>gray</w:t>
+      </w:r>
+      <w:proofErr w:type="spellEnd"/>
+      <w:r>
+        <w:t xml:space="preserve"> high-rise rock formation at daytime photo</w:t>
+      </w:r>
+      <w:r>
+        <w:t xml:space="preserve"> [</w:t>
+      </w:r>
+      <w:proofErr w:type="gramStart"/>
+      <w:r>
+        <w:t>Online</w:t>
+      </w:r>
+      <w:proofErr w:type="gramEnd"/>
+      <w:r>
+        <w:t xml:space="preserve"> </w:t>
+      </w:r>
+    </w:p>
+    <w:p>
+      <w:pPr>
+        <w:ind w:firstLine="720"/>
+      </w:pPr>
+      <w:r>
+        <w:t xml:space="preserve">image]. </w:t>
+      </w:r>
+      <w:proofErr w:type="spellStart"/>
+      <w:r>
+        <w:t>Unsplash</w:t>
+      </w:r>
+      <w:proofErr w:type="spellEnd"/>
+      <w:r>
+        <w:t>.</w:t>
+      </w:r>
+    </w:p>
+    <w:p>
+      <w:pPr>
+        <w:ind w:firstLine="720"/>
+      </w:pPr>
+      <w:hyperlink r:id="rId9" w:history="1">
+        <w:r>
+          <w:rPr>
+            <w:rStyle w:val="Hyperlink"/>
+          </w:rPr>
+          <w:t>https://unsplash.com/photos/P9BY2joAcwk</w:t>
+        </w:r>
+      </w:hyperlink>
+    </w:p>
+    <w:p>
       <w:proofErr w:type="spellStart"/>
       <w:r>
         <w:t>freepik</w:t>
       </w:r>
       <w:proofErr w:type="spellEnd"/>
       <w:r>
-        <w:t xml:space="preserve">. (2020, Jun). </w:t>
+        <w:t xml:space="preserve">. (2020). </w:t>
       </w:r>
       <w:r>
         <w:t xml:space="preserve">Cabin fever with sad man in house Premium Vector </w:t>
@@ -384,7 +472,7 @@
       <w:pPr>
         <w:ind w:firstLine="720"/>
       </w:pPr>
-      <w:hyperlink r:id="rId8" w:history="1">
+      <w:hyperlink r:id="rId10" w:history="1">
         <w:r>
           <w:rPr>
             <w:rStyle w:val="Hyperlink"/>
@@ -400,7 +488,7 @@
       </w:r>
       <w:proofErr w:type="spellEnd"/>
       <w:r>
-        <w:t xml:space="preserve">. (2020, Sept). </w:t>
+        <w:t xml:space="preserve">. (2020). </w:t>
       </w:r>
       <w:r>
         <w:t>Insomnia concept illustration Free Vector</w:t>
@@ -424,7 +512,7 @@
       <w:pPr>
         <w:ind w:left="720"/>
       </w:pPr>
-      <w:hyperlink r:id="rId9" w:history="1">
+      <w:hyperlink r:id="rId11" w:anchor="page=1&amp;query=insomnia-concept-illustration&amp;position=33" w:history="1">
         <w:r>
           <w:rPr>
             <w:rStyle w:val="Hyperlink"/>
@@ -436,17 +524,59 @@
     <w:p>
       <w:proofErr w:type="spellStart"/>
       <w:r>
+        <w:t>grossgasteiger</w:t>
+      </w:r>
+      <w:proofErr w:type="spellEnd"/>
+      <w:r>
+        <w:t xml:space="preserve">, </w:t>
+      </w:r>
+      <w:proofErr w:type="spellStart"/>
+      <w:r>
+        <w:t>eberhard</w:t>
+      </w:r>
+      <w:proofErr w:type="spellEnd"/>
+      <w:r>
+        <w:t xml:space="preserve">. (2017). </w:t>
+      </w:r>
+      <w:r>
+        <w:t>mountain near body of water photo</w:t>
+      </w:r>
+      <w:r>
+        <w:t xml:space="preserve"> [Online image]. </w:t>
+      </w:r>
+      <w:proofErr w:type="spellStart"/>
+      <w:r>
+        <w:t>Unsplash</w:t>
+      </w:r>
+      <w:proofErr w:type="spellEnd"/>
+      <w:r>
+        <w:t>.</w:t>
+      </w:r>
+    </w:p>
+    <w:p>
+      <w:r>
+        <w:tab/>
+      </w:r>
+      <w:hyperlink r:id="rId12" w:history="1">
+        <w:r>
+          <w:rPr>
+            <w:rStyle w:val="Hyperlink"/>
+          </w:rPr>
+          <w:t>https://unsplash.com/photos/cs0sK0gzqCU</w:t>
+        </w:r>
+      </w:hyperlink>
+      <w:r>
+        <w:t xml:space="preserve"> </w:t>
+      </w:r>
+    </w:p>
+    <w:p>
+      <w:proofErr w:type="spellStart"/>
+      <w:r>
         <w:t>pikisuperstar</w:t>
       </w:r>
       <w:proofErr w:type="spellEnd"/>
       <w:r>
-        <w:t xml:space="preserve">. (2020, </w:t>
-      </w:r>
-      <w:r>
-        <w:t>Apr</w:t>
-      </w:r>
-      <w:r>
-        <w:t xml:space="preserve">). </w:t>
+        <w:t xml:space="preserve">. (2020). </w:t>
       </w:r>
       <w:r>
         <w:t xml:space="preserve">Thank you doctors and </w:t>
@@ -457,10 +587,7 @@
       </w:r>
       <w:proofErr w:type="gramEnd"/>
       <w:r>
-        <w:t xml:space="preserve"> illustration with lettering Free Vector</w:t>
-      </w:r>
-      <w:r>
-        <w:t xml:space="preserve"> </w:t>
+        <w:t xml:space="preserve"> illustration with lettering Free Vector </w:t>
       </w:r>
     </w:p>
     <w:p>
@@ -483,7 +610,7 @@
       <w:pPr>
         <w:ind w:left="720"/>
       </w:pPr>
-      <w:hyperlink r:id="rId10" w:history="1">
+      <w:hyperlink r:id="rId13" w:anchor="query=grateful%20illustration&amp;position=16" w:history="1">
         <w:r>
           <w:rPr>
             <w:rStyle w:val="Hyperlink"/>
@@ -498,23 +625,15 @@
     <w:p>
       <w:proofErr w:type="spellStart"/>
       <w:r>
+        <w:lastRenderedPageBreak/>
         <w:t>pikisuperstar</w:t>
       </w:r>
       <w:proofErr w:type="spellEnd"/>
       <w:r>
-        <w:t xml:space="preserve">. (2020, </w:t>
-      </w:r>
-      <w:r>
-        <w:t>Oct</w:t>
-      </w:r>
-      <w:r>
-        <w:t xml:space="preserve">). </w:t>
-      </w:r>
-      <w:r>
-        <w:t>Low self-esteem illustration Free Vector</w:t>
-      </w:r>
-      <w:r>
-        <w:t xml:space="preserve"> </w:t>
+        <w:t xml:space="preserve">. (2020). </w:t>
+      </w:r>
+      <w:r>
+        <w:t xml:space="preserve">Low self-esteem illustration Free Vector </w:t>
       </w:r>
       <w:r>
         <w:t xml:space="preserve">[Online image]. </w:t>
@@ -532,7 +651,7 @@
       <w:pPr>
         <w:ind w:left="720"/>
       </w:pPr>
-      <w:hyperlink r:id="rId11" w:history="1">
+      <w:hyperlink r:id="rId14" w:anchor="page=1&amp;query=/low-self-esteem-illustration&amp;position=7" w:history="1">
         <w:r>
           <w:rPr>
             <w:rStyle w:val="Hyperlink"/>
@@ -546,7 +665,7 @@
     </w:p>
     <w:p>
       <w:r>
-        <w:t xml:space="preserve">stories. (2020, Feb). </w:t>
+        <w:t xml:space="preserve">stories. (2020). </w:t>
       </w:r>
       <w:r>
         <w:t xml:space="preserve">Pilates concept illustration Free Vector </w:t>
@@ -567,7 +686,7 @@
       <w:pPr>
         <w:ind w:left="720"/>
       </w:pPr>
-      <w:hyperlink r:id="rId12" w:history="1">
+      <w:hyperlink r:id="rId15" w:anchor="page=1&amp;query=pilates-concept-illustration&amp;position=12" w:history="1">
         <w:r>
           <w:rPr>
             <w:rStyle w:val="Hyperlink"/>
@@ -581,12 +700,6 @@
     </w:p>
     <w:p>
       <w:r>
-        <w:br w:type="page"/>
-      </w:r>
-    </w:p>
-    <w:p>
-      <w:r>
-        <w:lastRenderedPageBreak/>
         <w:t xml:space="preserve">stories. (2020, </w:t>
       </w:r>
       <w:r>
@@ -596,10 +709,7 @@
         <w:t xml:space="preserve">). </w:t>
       </w:r>
       <w:r>
-        <w:t>Eating healthy food concept illustration Free Vector</w:t>
-      </w:r>
-      <w:r>
-        <w:t xml:space="preserve"> </w:t>
+        <w:t xml:space="preserve">Eating healthy food concept illustration Free Vector </w:t>
       </w:r>
       <w:r>
         <w:t xml:space="preserve">[Online image]. </w:t>
@@ -617,7 +727,7 @@
       <w:pPr>
         <w:ind w:left="720"/>
       </w:pPr>
-      <w:hyperlink r:id="rId13" w:history="1">
+      <w:hyperlink r:id="rId16" w:anchor="page=1&amp;query=eating-healthy-food-concept-illustration&amp;position=1" w:history="1">
         <w:r>
           <w:rPr>
             <w:rStyle w:val="Hyperlink"/>
@@ -649,7 +759,7 @@
       <w:pPr>
         <w:ind w:left="720"/>
       </w:pPr>
-      <w:hyperlink r:id="rId14" w:history="1">
+      <w:hyperlink r:id="rId17" w:anchor="page=1&amp;query=happy%20illustration&amp;position=11" w:history="1">
         <w:r>
           <w:rPr>
             <w:rStyle w:val="Hyperlink"/>
@@ -658,12 +768,6 @@
         </w:r>
       </w:hyperlink>
     </w:p>
-    <w:p/>
-    <w:p/>
-    <w:p/>
-    <w:p/>
-    <w:p/>
-    <w:p/>
     <w:sectPr>
       <w:pgSz w:w="11906" w:h="16838"/>
       <w:pgMar w:top="1440" w:right="1440" w:bottom="1440" w:left="1440" w:header="708" w:footer="708" w:gutter="0"/>
@@ -1134,6 +1238,18 @@
       <w:shd w:val="clear" w:color="auto" w:fill="E1DFDD"/>
     </w:rPr>
   </w:style>
+  <w:style w:type="character" w:styleId="FollowedHyperlink">
+    <w:name w:val="FollowedHyperlink"/>
+    <w:basedOn w:val="DefaultParagraphFont"/>
+    <w:uiPriority w:val="99"/>
+    <w:semiHidden/>
+    <w:unhideWhenUsed/>
+    <w:rsid w:val="008D0B46"/>
+    <w:rPr>
+      <w:color w:val="954F72" w:themeColor="followedHyperlink"/>
+      <w:u w:val="single"/>
+    </w:rPr>
+  </w:style>
 </w:styles>
 </file>
 

</xml_diff>

<commit_message>
Added apa for lottie section
</commit_message>
<xml_diff>
--- a/references.docx
+++ b/references.docx
@@ -700,13 +700,7 @@
     </w:p>
     <w:p>
       <w:r>
-        <w:t xml:space="preserve">stories. (2020, </w:t>
-      </w:r>
-      <w:r>
-        <w:t>Jun</w:t>
-      </w:r>
-      <w:r>
-        <w:t xml:space="preserve">). </w:t>
+        <w:t xml:space="preserve">stories. (2020). </w:t>
       </w:r>
       <w:r>
         <w:t xml:space="preserve">Eating healthy food concept illustration Free Vector </w:t>
@@ -738,7 +732,7 @@
     </w:p>
     <w:p>
       <w:r>
-        <w:t xml:space="preserve">stories. (2020, Sept). </w:t>
+        <w:t xml:space="preserve">stories. (2020). </w:t>
       </w:r>
       <w:r>
         <w:t>Enthusiastic concept illustration Free Vector</w:t>
@@ -758,6 +752,9 @@
     <w:p>
       <w:pPr>
         <w:ind w:left="720"/>
+        <w:rPr>
+          <w:rStyle w:val="Hyperlink"/>
+        </w:rPr>
       </w:pPr>
       <w:hyperlink r:id="rId17" w:anchor="page=1&amp;query=happy%20illustration&amp;position=11" w:history="1">
         <w:r>
@@ -765,6 +762,76 @@
             <w:rStyle w:val="Hyperlink"/>
           </w:rPr>
           <w:t>https://www.freepik.com/free-vector/enthusiastic-concept-illustration_10386550.htm#page=1&amp;query=happy%20illustration&amp;position=11</w:t>
+        </w:r>
+      </w:hyperlink>
+    </w:p>
+    <w:p>
+      <w:r>
+        <w:t xml:space="preserve">Arrow, Mark. (2020). </w:t>
+      </w:r>
+      <w:r>
+        <w:t>Winning- Leadership</w:t>
+      </w:r>
+      <w:r>
+        <w:t xml:space="preserve"> [Online image]. </w:t>
+      </w:r>
+      <w:proofErr w:type="spellStart"/>
+      <w:r>
+        <w:t>LottieFiles</w:t>
+      </w:r>
+      <w:proofErr w:type="spellEnd"/>
+      <w:r>
+        <w:t>.</w:t>
+      </w:r>
+    </w:p>
+    <w:p>
+      <w:r>
+        <w:tab/>
+      </w:r>
+      <w:hyperlink r:id="rId18" w:history="1">
+        <w:r>
+          <w:rPr>
+            <w:rStyle w:val="Hyperlink"/>
+          </w:rPr>
+          <w:t>https://lottiefiles.com/42226-winning-leadership</w:t>
+        </w:r>
+      </w:hyperlink>
+    </w:p>
+    <w:p>
+      <w:r>
+        <w:t xml:space="preserve">D, Kris. </w:t>
+      </w:r>
+      <w:r>
+        <w:t>(2020)</w:t>
+      </w:r>
+      <w:r>
+        <w:t xml:space="preserve">. </w:t>
+      </w:r>
+      <w:r>
+        <w:t>Well Done</w:t>
+      </w:r>
+      <w:r>
+        <w:t xml:space="preserve"> [Online image]. </w:t>
+      </w:r>
+      <w:proofErr w:type="spellStart"/>
+      <w:r>
+        <w:t>LottieFiles</w:t>
+      </w:r>
+      <w:proofErr w:type="spellEnd"/>
+      <w:r>
+        <w:t>.</w:t>
+      </w:r>
+    </w:p>
+    <w:p>
+      <w:r>
+        <w:tab/>
+      </w:r>
+      <w:hyperlink r:id="rId19" w:history="1">
+        <w:r>
+          <w:rPr>
+            <w:rStyle w:val="Hyperlink"/>
+          </w:rPr>
+          <w:t>https://lottiefiles.com/14337-well-done</w:t>
         </w:r>
       </w:hyperlink>
     </w:p>

</xml_diff>

<commit_message>
Updated logos & icons
</commit_message>
<xml_diff>
--- a/references.docx
+++ b/references.docx
@@ -205,23 +205,7 @@
           <w:i/>
           <w:iCs/>
         </w:rPr>
-        <w:t xml:space="preserve"> Oz Shares </w:t>
-      </w:r>
-      <w:proofErr w:type="gramStart"/>
-      <w:r>
-        <w:rPr>
-          <w:i/>
-          <w:iCs/>
-        </w:rPr>
-        <w:t>The</w:t>
-      </w:r>
-      <w:proofErr w:type="gramEnd"/>
-      <w:r>
-        <w:rPr>
-          <w:i/>
-          <w:iCs/>
-        </w:rPr>
-        <w:t xml:space="preserve"> Benefits of Meditation</w:t>
+        <w:t xml:space="preserve"> Oz Shares The Benefits of Meditation</w:t>
       </w:r>
       <w:r>
         <w:t>. [Video]. YouTube.</w:t>
@@ -404,23 +388,137 @@
         <w:t xml:space="preserve"> high-rise rock formation at daytime photo</w:t>
       </w:r>
       <w:r>
-        <w:t xml:space="preserve"> [</w:t>
-      </w:r>
-      <w:proofErr w:type="gramStart"/>
-      <w:r>
-        <w:t>Online</w:t>
-      </w:r>
-      <w:proofErr w:type="gramEnd"/>
+        <w:t xml:space="preserve"> [Online </w:t>
+      </w:r>
+    </w:p>
+    <w:p>
+      <w:pPr>
+        <w:ind w:firstLine="720"/>
+      </w:pPr>
+      <w:r>
+        <w:t xml:space="preserve">image]. </w:t>
+      </w:r>
+      <w:proofErr w:type="spellStart"/>
+      <w:r>
+        <w:t>Unsplash</w:t>
+      </w:r>
+      <w:proofErr w:type="spellEnd"/>
+      <w:r>
+        <w:t>.</w:t>
+      </w:r>
+    </w:p>
+    <w:p>
+      <w:pPr>
+        <w:ind w:firstLine="720"/>
+      </w:pPr>
+      <w:hyperlink r:id="rId9" w:history="1">
+        <w:r>
+          <w:rPr>
+            <w:rStyle w:val="Hyperlink"/>
+          </w:rPr>
+          <w:t>https://unsplash.com/photos/P9BY2joAcwk</w:t>
+        </w:r>
+      </w:hyperlink>
+    </w:p>
+    <w:p>
+      <w:proofErr w:type="spellStart"/>
+      <w:r>
+        <w:t>freepik</w:t>
+      </w:r>
+      <w:proofErr w:type="spellEnd"/>
+      <w:r>
+        <w:t xml:space="preserve">. (2020). </w:t>
+      </w:r>
+      <w:r>
+        <w:t xml:space="preserve">Cabin fever with sad man in house Premium Vector </w:t>
+      </w:r>
+      <w:r>
+        <w:t xml:space="preserve">[Online image]. </w:t>
+      </w:r>
+      <w:proofErr w:type="spellStart"/>
+      <w:r>
+        <w:t>freepik</w:t>
+      </w:r>
+      <w:proofErr w:type="spellEnd"/>
+      <w:r>
+        <w:t>.</w:t>
+      </w:r>
+    </w:p>
+    <w:p>
+      <w:pPr>
+        <w:ind w:firstLine="720"/>
+      </w:pPr>
+      <w:hyperlink r:id="rId10" w:history="1">
+        <w:r>
+          <w:rPr>
+            <w:rStyle w:val="Hyperlink"/>
+          </w:rPr>
+          <w:t>https://www.freepik.com/premium-vector/cabin-fever-with-sad-man-house_8642487.htm</w:t>
+        </w:r>
+      </w:hyperlink>
+    </w:p>
+    <w:p>
+      <w:proofErr w:type="spellStart"/>
+      <w:r>
+        <w:t>freepik</w:t>
+      </w:r>
+      <w:proofErr w:type="spellEnd"/>
+      <w:r>
+        <w:t xml:space="preserve">. (2020). </w:t>
+      </w:r>
+      <w:r>
+        <w:t>Insomnia concept illustration Free Vector</w:t>
+      </w:r>
       <w:r>
         <w:t xml:space="preserve"> </w:t>
       </w:r>
-    </w:p>
-    <w:p>
-      <w:pPr>
-        <w:ind w:firstLine="720"/>
-      </w:pPr>
-      <w:r>
-        <w:t xml:space="preserve">image]. </w:t>
+      <w:r>
+        <w:t xml:space="preserve">[Online image]. </w:t>
+      </w:r>
+      <w:proofErr w:type="spellStart"/>
+      <w:r>
+        <w:t>freepik</w:t>
+      </w:r>
+      <w:proofErr w:type="spellEnd"/>
+      <w:r>
+        <w:t>.</w:t>
+      </w:r>
+    </w:p>
+    <w:p>
+      <w:pPr>
+        <w:ind w:left="720"/>
+      </w:pPr>
+      <w:hyperlink r:id="rId11" w:anchor="page=1&amp;query=insomnia-concept-illustration&amp;position=33" w:history="1">
+        <w:r>
+          <w:rPr>
+            <w:rStyle w:val="Hyperlink"/>
+          </w:rPr>
+          <w:t>https://www.freepik.com/free-vector/insomnia-concept-illustration_10137711.htm#page=1&amp;query=insomnia-concept-illustration&amp;position=33</w:t>
+        </w:r>
+      </w:hyperlink>
+    </w:p>
+    <w:p>
+      <w:proofErr w:type="spellStart"/>
+      <w:r>
+        <w:t>grossgasteiger</w:t>
+      </w:r>
+      <w:proofErr w:type="spellEnd"/>
+      <w:r>
+        <w:t xml:space="preserve">, </w:t>
+      </w:r>
+      <w:proofErr w:type="spellStart"/>
+      <w:r>
+        <w:t>eberhard</w:t>
+      </w:r>
+      <w:proofErr w:type="spellEnd"/>
+      <w:r>
+        <w:t xml:space="preserve">. (2017). </w:t>
+      </w:r>
+      <w:r>
+        <w:t>mountain near body of water photo</w:t>
+      </w:r>
+      <w:r>
+        <w:t xml:space="preserve"> [Online image]. </w:t>
       </w:r>
       <w:proofErr w:type="spellStart"/>
       <w:r>
@@ -432,162 +530,32 @@
       </w:r>
     </w:p>
     <w:p>
-      <w:pPr>
-        <w:ind w:firstLine="720"/>
-      </w:pPr>
-      <w:hyperlink r:id="rId9" w:history="1">
-        <w:r>
-          <w:rPr>
-            <w:rStyle w:val="Hyperlink"/>
-          </w:rPr>
-          <w:t>https://unsplash.com/photos/P9BY2joAcwk</w:t>
-        </w:r>
-      </w:hyperlink>
-    </w:p>
-    <w:p>
-      <w:proofErr w:type="spellStart"/>
-      <w:r>
-        <w:t>freepik</w:t>
+      <w:r>
+        <w:tab/>
+      </w:r>
+      <w:hyperlink r:id="rId12" w:history="1">
+        <w:r>
+          <w:rPr>
+            <w:rStyle w:val="Hyperlink"/>
+          </w:rPr>
+          <w:t>https://unsplash.com/photos/cs0sK0gzqCU</w:t>
+        </w:r>
+      </w:hyperlink>
+      <w:r>
+        <w:t xml:space="preserve"> </w:t>
+      </w:r>
+    </w:p>
+    <w:p>
+      <w:proofErr w:type="spellStart"/>
+      <w:r>
+        <w:t>pikisuperstar</w:t>
       </w:r>
       <w:proofErr w:type="spellEnd"/>
       <w:r>
         <w:t xml:space="preserve">. (2020). </w:t>
       </w:r>
       <w:r>
-        <w:t xml:space="preserve">Cabin fever with sad man in house Premium Vector </w:t>
-      </w:r>
-      <w:r>
-        <w:t xml:space="preserve">[Online image]. </w:t>
-      </w:r>
-      <w:proofErr w:type="spellStart"/>
-      <w:r>
-        <w:t>freepik</w:t>
-      </w:r>
-      <w:proofErr w:type="spellEnd"/>
-      <w:r>
-        <w:t>.</w:t>
-      </w:r>
-    </w:p>
-    <w:p>
-      <w:pPr>
-        <w:ind w:firstLine="720"/>
-      </w:pPr>
-      <w:hyperlink r:id="rId10" w:history="1">
-        <w:r>
-          <w:rPr>
-            <w:rStyle w:val="Hyperlink"/>
-          </w:rPr>
-          <w:t>https://www.freepik.com/premium-vector/cabin-fever-with-sad-man-house_8642487.htm</w:t>
-        </w:r>
-      </w:hyperlink>
-    </w:p>
-    <w:p>
-      <w:proofErr w:type="spellStart"/>
-      <w:r>
-        <w:t>freepik</w:t>
-      </w:r>
-      <w:proofErr w:type="spellEnd"/>
-      <w:r>
-        <w:t xml:space="preserve">. (2020). </w:t>
-      </w:r>
-      <w:r>
-        <w:t>Insomnia concept illustration Free Vector</w:t>
-      </w:r>
-      <w:r>
-        <w:t xml:space="preserve"> </w:t>
-      </w:r>
-      <w:r>
-        <w:t xml:space="preserve">[Online image]. </w:t>
-      </w:r>
-      <w:proofErr w:type="spellStart"/>
-      <w:r>
-        <w:t>freepik</w:t>
-      </w:r>
-      <w:proofErr w:type="spellEnd"/>
-      <w:r>
-        <w:t>.</w:t>
-      </w:r>
-    </w:p>
-    <w:p>
-      <w:pPr>
-        <w:ind w:left="720"/>
-      </w:pPr>
-      <w:hyperlink r:id="rId11" w:anchor="page=1&amp;query=insomnia-concept-illustration&amp;position=33" w:history="1">
-        <w:r>
-          <w:rPr>
-            <w:rStyle w:val="Hyperlink"/>
-          </w:rPr>
-          <w:t>https://www.freepik.com/free-vector/insomnia-concept-illustration_10137711.htm#page=1&amp;query=insomnia-concept-illustration&amp;position=33</w:t>
-        </w:r>
-      </w:hyperlink>
-    </w:p>
-    <w:p>
-      <w:proofErr w:type="spellStart"/>
-      <w:r>
-        <w:t>grossgasteiger</w:t>
-      </w:r>
-      <w:proofErr w:type="spellEnd"/>
-      <w:r>
-        <w:t xml:space="preserve">, </w:t>
-      </w:r>
-      <w:proofErr w:type="spellStart"/>
-      <w:r>
-        <w:t>eberhard</w:t>
-      </w:r>
-      <w:proofErr w:type="spellEnd"/>
-      <w:r>
-        <w:t xml:space="preserve">. (2017). </w:t>
-      </w:r>
-      <w:r>
-        <w:t>mountain near body of water photo</w:t>
-      </w:r>
-      <w:r>
-        <w:t xml:space="preserve"> [Online image]. </w:t>
-      </w:r>
-      <w:proofErr w:type="spellStart"/>
-      <w:r>
-        <w:t>Unsplash</w:t>
-      </w:r>
-      <w:proofErr w:type="spellEnd"/>
-      <w:r>
-        <w:t>.</w:t>
-      </w:r>
-    </w:p>
-    <w:p>
-      <w:r>
-        <w:tab/>
-      </w:r>
-      <w:hyperlink r:id="rId12" w:history="1">
-        <w:r>
-          <w:rPr>
-            <w:rStyle w:val="Hyperlink"/>
-          </w:rPr>
-          <w:t>https://unsplash.com/photos/cs0sK0gzqCU</w:t>
-        </w:r>
-      </w:hyperlink>
-      <w:r>
-        <w:t xml:space="preserve"> </w:t>
-      </w:r>
-    </w:p>
-    <w:p>
-      <w:proofErr w:type="spellStart"/>
-      <w:r>
-        <w:t>pikisuperstar</w:t>
-      </w:r>
-      <w:proofErr w:type="spellEnd"/>
-      <w:r>
-        <w:t xml:space="preserve">. (2020). </w:t>
-      </w:r>
-      <w:r>
-        <w:t xml:space="preserve">Thank you doctors and </w:t>
-      </w:r>
-      <w:proofErr w:type="gramStart"/>
-      <w:r>
-        <w:t>nurses</w:t>
-      </w:r>
-      <w:proofErr w:type="gramEnd"/>
-      <w:r>
-        <w:t xml:space="preserve"> illustration with lettering Free Vector </w:t>
+        <w:t xml:space="preserve">Thank you doctors and nurses illustration with lettering Free Vector </w:t>
       </w:r>
     </w:p>
     <w:p>
@@ -766,6 +734,24 @@
       </w:hyperlink>
     </w:p>
     <w:p>
+      <w:pPr>
+        <w:jc w:val="center"/>
+        <w:rPr>
+          <w:b/>
+          <w:bCs/>
+          <w:u w:val="single"/>
+        </w:rPr>
+      </w:pPr>
+      <w:r>
+        <w:rPr>
+          <w:b/>
+          <w:bCs/>
+          <w:u w:val="single"/>
+        </w:rPr>
+        <w:t>Lottie</w:t>
+      </w:r>
+    </w:p>
+    <w:p>
       <w:r>
         <w:t xml:space="preserve">Arrow, Mark. (2020). </w:t>
       </w:r>
@@ -823,6 +809,11 @@
       </w:r>
     </w:p>
     <w:p>
+      <w:pPr>
+        <w:rPr>
+          <w:rStyle w:val="Hyperlink"/>
+        </w:rPr>
+      </w:pPr>
       <w:r>
         <w:tab/>
       </w:r>
@@ -834,6 +825,194 @@
           <w:t>https://lottiefiles.com/14337-well-done</w:t>
         </w:r>
       </w:hyperlink>
+    </w:p>
+    <w:p>
+      <w:pPr>
+        <w:tabs>
+          <w:tab w:val="left" w:pos="1322"/>
+        </w:tabs>
+        <w:jc w:val="center"/>
+        <w:rPr>
+          <w:b/>
+          <w:bCs/>
+          <w:u w:val="single"/>
+        </w:rPr>
+      </w:pPr>
+      <w:r>
+        <w:rPr>
+          <w:b/>
+          <w:bCs/>
+          <w:u w:val="single"/>
+        </w:rPr>
+        <w:t>Logos &amp; Icons</w:t>
+      </w:r>
+    </w:p>
+    <w:p>
+      <w:pPr>
+        <w:tabs>
+          <w:tab w:val="left" w:pos="1322"/>
+        </w:tabs>
+      </w:pPr>
+      <w:r>
+        <w:t>Boot</w:t>
+      </w:r>
+      <w:r>
+        <w:t xml:space="preserve">strap. </w:t>
+      </w:r>
+      <w:r>
+        <w:t xml:space="preserve">(n.d.). </w:t>
+      </w:r>
+      <w:r>
+        <w:t>GitHub</w:t>
+      </w:r>
+      <w:r>
+        <w:t xml:space="preserve"> [Online image]. </w:t>
+      </w:r>
+      <w:proofErr w:type="spellStart"/>
+      <w:r>
+        <w:t>Bootstrap.</w:t>
+      </w:r>
+      <w:proofErr w:type="spellEnd"/>
+    </w:p>
+    <w:p>
+      <w:pPr>
+        <w:tabs>
+          <w:tab w:val="left" w:pos="1322"/>
+        </w:tabs>
+        <w:ind w:firstLine="720"/>
+      </w:pPr>
+      <w:hyperlink r:id="rId20" w:history="1">
+        <w:r>
+          <w:rPr>
+            <w:rStyle w:val="Hyperlink"/>
+          </w:rPr>
+          <w:t>https://icons.getbootstrap.com/icons/github/</w:t>
+        </w:r>
+      </w:hyperlink>
+    </w:p>
+    <w:p>
+      <w:pPr>
+        <w:tabs>
+          <w:tab w:val="left" w:pos="1322"/>
+        </w:tabs>
+      </w:pPr>
+      <w:r>
+        <w:t xml:space="preserve">Bootstrap. (n.d.). </w:t>
+      </w:r>
+      <w:proofErr w:type="spellStart"/>
+      <w:r>
+        <w:t>Linkedin</w:t>
+      </w:r>
+      <w:proofErr w:type="spellEnd"/>
+      <w:r>
+        <w:t xml:space="preserve"> </w:t>
+      </w:r>
+      <w:r>
+        <w:t>[Online image]. Bootstrap.</w:t>
+      </w:r>
+    </w:p>
+    <w:p>
+      <w:pPr>
+        <w:tabs>
+          <w:tab w:val="left" w:pos="1322"/>
+        </w:tabs>
+        <w:ind w:firstLine="720"/>
+      </w:pPr>
+      <w:hyperlink r:id="rId21" w:history="1">
+        <w:r>
+          <w:rPr>
+            <w:rStyle w:val="Hyperlink"/>
+          </w:rPr>
+          <w:t>https://icons.getbootstrap.com/icons/linkedin/</w:t>
+        </w:r>
+      </w:hyperlink>
+    </w:p>
+    <w:p>
+      <w:pPr>
+        <w:tabs>
+          <w:tab w:val="left" w:pos="1322"/>
+        </w:tabs>
+      </w:pPr>
+      <w:proofErr w:type="spellStart"/>
+      <w:r>
+        <w:t>Barmaleeva</w:t>
+      </w:r>
+      <w:proofErr w:type="spellEnd"/>
+      <w:r>
+        <w:t xml:space="preserve">. (n.d.). </w:t>
+      </w:r>
+      <w:r>
+        <w:t>Mountain Shapes For Logos</w:t>
+      </w:r>
+      <w:r>
+        <w:t xml:space="preserve"> [Online image]. </w:t>
+      </w:r>
+      <w:proofErr w:type="spellStart"/>
+      <w:r>
+        <w:t>shutterstock</w:t>
+      </w:r>
+      <w:proofErr w:type="spellEnd"/>
+      <w:r>
+        <w:t>.</w:t>
+      </w:r>
+    </w:p>
+    <w:p>
+      <w:pPr>
+        <w:tabs>
+          <w:tab w:val="left" w:pos="1322"/>
+        </w:tabs>
+        <w:ind w:left="720"/>
+      </w:pPr>
+      <w:hyperlink r:id="rId22" w:history="1">
+        <w:r>
+          <w:rPr>
+            <w:rStyle w:val="Hyperlink"/>
+          </w:rPr>
+          <w:t>https://www.shutterstock.com/image-vector/mountain-shapes-logos-481505155?irclickid=x6i3C%3A09fxyLRfuwUx0Mo3QRUkET2%3AyaAS9%3AyU0&amp;irgwc=1&amp;utm_medium=Affiliate&amp;utm_campaign=Icons8&amp;utm_source=2052558&amp;utm_term=&amp;c3ch=Affiliate&amp;c3nid=IR-2052558</w:t>
+        </w:r>
+      </w:hyperlink>
+    </w:p>
+    <w:p>
+      <w:pPr>
+        <w:tabs>
+          <w:tab w:val="left" w:pos="1322"/>
+        </w:tabs>
+      </w:pPr>
+      <w:r>
+        <w:t>icons</w:t>
+      </w:r>
+      <w:r>
+        <w:t xml:space="preserve">8. (n.d.). Right Icon [Online image]. </w:t>
+      </w:r>
+      <w:r>
+        <w:t>icons8.</w:t>
+      </w:r>
+    </w:p>
+    <w:p>
+      <w:pPr>
+        <w:tabs>
+          <w:tab w:val="left" w:pos="1322"/>
+        </w:tabs>
+        <w:ind w:firstLine="720"/>
+      </w:pPr>
+      <w:hyperlink r:id="rId23" w:history="1">
+        <w:r>
+          <w:rPr>
+            <w:rStyle w:val="Hyperlink"/>
+          </w:rPr>
+          <w:t>https://img.icons8.com/?id=VkByjr3dVHY1&amp;size=2x&amp;color=000000</w:t>
+        </w:r>
+      </w:hyperlink>
+    </w:p>
+    <w:p>
+      <w:pPr>
+        <w:tabs>
+          <w:tab w:val="left" w:pos="1322"/>
+        </w:tabs>
+      </w:pPr>
+      <w:r>
+        <w:t>icons8. (n.d.). Right Icon [Online image]. icons8.</w:t>
+      </w:r>
     </w:p>
     <w:sectPr>
       <w:pgSz w:w="11906" w:h="16838"/>

</xml_diff>

<commit_message>
Added code for apa
</commit_message>
<xml_diff>
--- a/references.docx
+++ b/references.docx
@@ -205,23 +205,7 @@
           <w:i/>
           <w:iCs/>
         </w:rPr>
-        <w:t xml:space="preserve"> Oz Shares </w:t>
-      </w:r>
-      <w:proofErr w:type="gramStart"/>
-      <w:r>
-        <w:rPr>
-          <w:i/>
-          <w:iCs/>
-        </w:rPr>
-        <w:t>The</w:t>
-      </w:r>
-      <w:proofErr w:type="gramEnd"/>
-      <w:r>
-        <w:rPr>
-          <w:i/>
-          <w:iCs/>
-        </w:rPr>
-        <w:t xml:space="preserve"> Benefits of Meditation</w:t>
+        <w:t xml:space="preserve"> Oz Shares The Benefits of Meditation</w:t>
       </w:r>
       <w:r>
         <w:t>. [Video]. YouTube.</w:t>
@@ -404,23 +388,137 @@
         <w:t xml:space="preserve"> high-rise rock formation at daytime photo</w:t>
       </w:r>
       <w:r>
-        <w:t xml:space="preserve"> [</w:t>
-      </w:r>
-      <w:proofErr w:type="gramStart"/>
-      <w:r>
-        <w:t>Online</w:t>
-      </w:r>
-      <w:proofErr w:type="gramEnd"/>
+        <w:t xml:space="preserve"> [Online </w:t>
+      </w:r>
+    </w:p>
+    <w:p>
+      <w:pPr>
+        <w:ind w:firstLine="720"/>
+      </w:pPr>
+      <w:r>
+        <w:t xml:space="preserve">image]. </w:t>
+      </w:r>
+      <w:proofErr w:type="spellStart"/>
+      <w:r>
+        <w:t>Unsplash</w:t>
+      </w:r>
+      <w:proofErr w:type="spellEnd"/>
+      <w:r>
+        <w:t>.</w:t>
+      </w:r>
+    </w:p>
+    <w:p>
+      <w:pPr>
+        <w:ind w:firstLine="720"/>
+      </w:pPr>
+      <w:hyperlink r:id="rId9" w:history="1">
+        <w:r>
+          <w:rPr>
+            <w:rStyle w:val="Hyperlink"/>
+          </w:rPr>
+          <w:t>https://unsplash.com/photos/P9BY2joAcwk</w:t>
+        </w:r>
+      </w:hyperlink>
+    </w:p>
+    <w:p>
+      <w:proofErr w:type="spellStart"/>
+      <w:r>
+        <w:t>freepik</w:t>
+      </w:r>
+      <w:proofErr w:type="spellEnd"/>
+      <w:r>
+        <w:t xml:space="preserve">. (2020). </w:t>
+      </w:r>
+      <w:r>
+        <w:t xml:space="preserve">Cabin fever with sad man in house Premium Vector </w:t>
+      </w:r>
+      <w:r>
+        <w:t xml:space="preserve">[Online image]. </w:t>
+      </w:r>
+      <w:proofErr w:type="spellStart"/>
+      <w:r>
+        <w:t>freepik</w:t>
+      </w:r>
+      <w:proofErr w:type="spellEnd"/>
+      <w:r>
+        <w:t>.</w:t>
+      </w:r>
+    </w:p>
+    <w:p>
+      <w:pPr>
+        <w:ind w:firstLine="720"/>
+      </w:pPr>
+      <w:hyperlink r:id="rId10" w:history="1">
+        <w:r>
+          <w:rPr>
+            <w:rStyle w:val="Hyperlink"/>
+          </w:rPr>
+          <w:t>https://www.freepik.com/premium-vector/cabin-fever-with-sad-man-house_8642487.htm</w:t>
+        </w:r>
+      </w:hyperlink>
+    </w:p>
+    <w:p>
+      <w:proofErr w:type="spellStart"/>
+      <w:r>
+        <w:t>freepik</w:t>
+      </w:r>
+      <w:proofErr w:type="spellEnd"/>
+      <w:r>
+        <w:t xml:space="preserve">. (2020). </w:t>
+      </w:r>
+      <w:r>
+        <w:t>Insomnia concept illustration Free Vector</w:t>
+      </w:r>
       <w:r>
         <w:t xml:space="preserve"> </w:t>
       </w:r>
-    </w:p>
-    <w:p>
-      <w:pPr>
-        <w:ind w:firstLine="720"/>
-      </w:pPr>
-      <w:r>
-        <w:t xml:space="preserve">image]. </w:t>
+      <w:r>
+        <w:t xml:space="preserve">[Online image]. </w:t>
+      </w:r>
+      <w:proofErr w:type="spellStart"/>
+      <w:r>
+        <w:t>freepik</w:t>
+      </w:r>
+      <w:proofErr w:type="spellEnd"/>
+      <w:r>
+        <w:t>.</w:t>
+      </w:r>
+    </w:p>
+    <w:p>
+      <w:pPr>
+        <w:ind w:left="720"/>
+      </w:pPr>
+      <w:hyperlink r:id="rId11" w:anchor="page=1&amp;query=insomnia-concept-illustration&amp;position=33" w:history="1">
+        <w:r>
+          <w:rPr>
+            <w:rStyle w:val="Hyperlink"/>
+          </w:rPr>
+          <w:t>https://www.freepik.com/free-vector/insomnia-concept-illustration_10137711.htm#page=1&amp;query=insomnia-concept-illustration&amp;position=33</w:t>
+        </w:r>
+      </w:hyperlink>
+    </w:p>
+    <w:p>
+      <w:proofErr w:type="spellStart"/>
+      <w:r>
+        <w:t>grossgasteiger</w:t>
+      </w:r>
+      <w:proofErr w:type="spellEnd"/>
+      <w:r>
+        <w:t xml:space="preserve">, </w:t>
+      </w:r>
+      <w:proofErr w:type="spellStart"/>
+      <w:r>
+        <w:t>eberhard</w:t>
+      </w:r>
+      <w:proofErr w:type="spellEnd"/>
+      <w:r>
+        <w:t xml:space="preserve">. (2017). </w:t>
+      </w:r>
+      <w:r>
+        <w:t>mountain near body of water photo</w:t>
+      </w:r>
+      <w:r>
+        <w:t xml:space="preserve"> [Online image]. </w:t>
       </w:r>
       <w:proofErr w:type="spellStart"/>
       <w:r>
@@ -432,162 +530,32 @@
       </w:r>
     </w:p>
     <w:p>
-      <w:pPr>
-        <w:ind w:firstLine="720"/>
-      </w:pPr>
-      <w:hyperlink r:id="rId9" w:history="1">
-        <w:r>
-          <w:rPr>
-            <w:rStyle w:val="Hyperlink"/>
-          </w:rPr>
-          <w:t>https://unsplash.com/photos/P9BY2joAcwk</w:t>
-        </w:r>
-      </w:hyperlink>
-    </w:p>
-    <w:p>
-      <w:proofErr w:type="spellStart"/>
-      <w:r>
-        <w:t>freepik</w:t>
+      <w:r>
+        <w:tab/>
+      </w:r>
+      <w:hyperlink r:id="rId12" w:history="1">
+        <w:r>
+          <w:rPr>
+            <w:rStyle w:val="Hyperlink"/>
+          </w:rPr>
+          <w:t>https://unsplash.com/photos/cs0sK0gzqCU</w:t>
+        </w:r>
+      </w:hyperlink>
+      <w:r>
+        <w:t xml:space="preserve"> </w:t>
+      </w:r>
+    </w:p>
+    <w:p>
+      <w:proofErr w:type="spellStart"/>
+      <w:r>
+        <w:t>pikisuperstar</w:t>
       </w:r>
       <w:proofErr w:type="spellEnd"/>
       <w:r>
         <w:t xml:space="preserve">. (2020). </w:t>
       </w:r>
       <w:r>
-        <w:t xml:space="preserve">Cabin fever with sad man in house Premium Vector </w:t>
-      </w:r>
-      <w:r>
-        <w:t xml:space="preserve">[Online image]. </w:t>
-      </w:r>
-      <w:proofErr w:type="spellStart"/>
-      <w:r>
-        <w:t>freepik</w:t>
-      </w:r>
-      <w:proofErr w:type="spellEnd"/>
-      <w:r>
-        <w:t>.</w:t>
-      </w:r>
-    </w:p>
-    <w:p>
-      <w:pPr>
-        <w:ind w:firstLine="720"/>
-      </w:pPr>
-      <w:hyperlink r:id="rId10" w:history="1">
-        <w:r>
-          <w:rPr>
-            <w:rStyle w:val="Hyperlink"/>
-          </w:rPr>
-          <w:t>https://www.freepik.com/premium-vector/cabin-fever-with-sad-man-house_8642487.htm</w:t>
-        </w:r>
-      </w:hyperlink>
-    </w:p>
-    <w:p>
-      <w:proofErr w:type="spellStart"/>
-      <w:r>
-        <w:t>freepik</w:t>
-      </w:r>
-      <w:proofErr w:type="spellEnd"/>
-      <w:r>
-        <w:t xml:space="preserve">. (2020). </w:t>
-      </w:r>
-      <w:r>
-        <w:t>Insomnia concept illustration Free Vector</w:t>
-      </w:r>
-      <w:r>
-        <w:t xml:space="preserve"> </w:t>
-      </w:r>
-      <w:r>
-        <w:t xml:space="preserve">[Online image]. </w:t>
-      </w:r>
-      <w:proofErr w:type="spellStart"/>
-      <w:r>
-        <w:t>freepik</w:t>
-      </w:r>
-      <w:proofErr w:type="spellEnd"/>
-      <w:r>
-        <w:t>.</w:t>
-      </w:r>
-    </w:p>
-    <w:p>
-      <w:pPr>
-        <w:ind w:left="720"/>
-      </w:pPr>
-      <w:hyperlink r:id="rId11" w:anchor="page=1&amp;query=insomnia-concept-illustration&amp;position=33" w:history="1">
-        <w:r>
-          <w:rPr>
-            <w:rStyle w:val="Hyperlink"/>
-          </w:rPr>
-          <w:t>https://www.freepik.com/free-vector/insomnia-concept-illustration_10137711.htm#page=1&amp;query=insomnia-concept-illustration&amp;position=33</w:t>
-        </w:r>
-      </w:hyperlink>
-    </w:p>
-    <w:p>
-      <w:proofErr w:type="spellStart"/>
-      <w:r>
-        <w:t>grossgasteiger</w:t>
-      </w:r>
-      <w:proofErr w:type="spellEnd"/>
-      <w:r>
-        <w:t xml:space="preserve">, </w:t>
-      </w:r>
-      <w:proofErr w:type="spellStart"/>
-      <w:r>
-        <w:t>eberhard</w:t>
-      </w:r>
-      <w:proofErr w:type="spellEnd"/>
-      <w:r>
-        <w:t xml:space="preserve">. (2017). </w:t>
-      </w:r>
-      <w:r>
-        <w:t>mountain near body of water photo</w:t>
-      </w:r>
-      <w:r>
-        <w:t xml:space="preserve"> [Online image]. </w:t>
-      </w:r>
-      <w:proofErr w:type="spellStart"/>
-      <w:r>
-        <w:t>Unsplash</w:t>
-      </w:r>
-      <w:proofErr w:type="spellEnd"/>
-      <w:r>
-        <w:t>.</w:t>
-      </w:r>
-    </w:p>
-    <w:p>
-      <w:r>
-        <w:tab/>
-      </w:r>
-      <w:hyperlink r:id="rId12" w:history="1">
-        <w:r>
-          <w:rPr>
-            <w:rStyle w:val="Hyperlink"/>
-          </w:rPr>
-          <w:t>https://unsplash.com/photos/cs0sK0gzqCU</w:t>
-        </w:r>
-      </w:hyperlink>
-      <w:r>
-        <w:t xml:space="preserve"> </w:t>
-      </w:r>
-    </w:p>
-    <w:p>
-      <w:proofErr w:type="spellStart"/>
-      <w:r>
-        <w:t>pikisuperstar</w:t>
-      </w:r>
-      <w:proofErr w:type="spellEnd"/>
-      <w:r>
-        <w:t xml:space="preserve">. (2020). </w:t>
-      </w:r>
-      <w:r>
-        <w:t xml:space="preserve">Thank you doctors and </w:t>
-      </w:r>
-      <w:proofErr w:type="gramStart"/>
-      <w:r>
-        <w:t>nurses</w:t>
-      </w:r>
-      <w:proofErr w:type="gramEnd"/>
-      <w:r>
-        <w:t xml:space="preserve"> illustration with lettering Free Vector </w:t>
+        <w:t xml:space="preserve">Thank you doctors and nurses illustration with lettering Free Vector </w:t>
       </w:r>
     </w:p>
     <w:p>
@@ -857,6 +825,120 @@
           <w:t>https://lottiefiles.com/14337-well-done</w:t>
         </w:r>
       </w:hyperlink>
+    </w:p>
+    <w:p>
+      <w:pPr>
+        <w:tabs>
+          <w:tab w:val="left" w:pos="1322"/>
+        </w:tabs>
+      </w:pPr>
+      <w:proofErr w:type="spellStart"/>
+      <w:r>
+        <w:t>Malvi</w:t>
+      </w:r>
+      <w:proofErr w:type="spellEnd"/>
+      <w:r>
+        <w:t xml:space="preserve">, Pratik. </w:t>
+      </w:r>
+      <w:r>
+        <w:t xml:space="preserve">(2019). </w:t>
+      </w:r>
+      <w:r>
+        <w:t>Plant, Office, Desk</w:t>
+      </w:r>
+      <w:r>
+        <w:t xml:space="preserve"> </w:t>
+      </w:r>
+      <w:r>
+        <w:t xml:space="preserve">[Online image]. </w:t>
+      </w:r>
+      <w:proofErr w:type="spellStart"/>
+      <w:r>
+        <w:t>LottieFiles</w:t>
+      </w:r>
+      <w:proofErr w:type="spellEnd"/>
+      <w:r>
+        <w:t>.</w:t>
+      </w:r>
+    </w:p>
+    <w:p>
+      <w:pPr>
+        <w:tabs>
+          <w:tab w:val="left" w:pos="1322"/>
+        </w:tabs>
+        <w:ind w:firstLine="720"/>
+      </w:pPr>
+      <w:hyperlink r:id="rId20" w:history="1">
+        <w:r>
+          <w:rPr>
+            <w:rStyle w:val="Hyperlink"/>
+          </w:rPr>
+          <w:t>https://lottiefiles.com/4251-plant-office-desk</w:t>
+        </w:r>
+      </w:hyperlink>
+    </w:p>
+    <w:p>
+      <w:pPr>
+        <w:tabs>
+          <w:tab w:val="left" w:pos="1322"/>
+        </w:tabs>
+      </w:pPr>
+      <w:r>
+        <w:t xml:space="preserve">T, </w:t>
+      </w:r>
+      <w:proofErr w:type="spellStart"/>
+      <w:r>
+        <w:t>Athulraj</w:t>
+      </w:r>
+      <w:proofErr w:type="spellEnd"/>
+      <w:r>
+        <w:t>. (</w:t>
+      </w:r>
+      <w:r>
+        <w:t>2020</w:t>
+      </w:r>
+      <w:r>
+        <w:t>)</w:t>
+      </w:r>
+      <w:r>
+        <w:t xml:space="preserve">. </w:t>
+      </w:r>
+      <w:r>
+        <w:t>Meditating Lady</w:t>
+      </w:r>
+      <w:r>
+        <w:t xml:space="preserve"> </w:t>
+      </w:r>
+      <w:r>
+        <w:t xml:space="preserve">[Online image]. </w:t>
+      </w:r>
+      <w:proofErr w:type="spellStart"/>
+      <w:r>
+        <w:t>LottieFiles</w:t>
+      </w:r>
+      <w:proofErr w:type="spellEnd"/>
+      <w:r>
+        <w:t>.</w:t>
+      </w:r>
+    </w:p>
+    <w:p>
+      <w:pPr>
+        <w:tabs>
+          <w:tab w:val="left" w:pos="1322"/>
+        </w:tabs>
+        <w:ind w:firstLine="720"/>
+      </w:pPr>
+      <w:hyperlink r:id="rId21" w:history="1">
+        <w:r>
+          <w:rPr>
+            <w:rStyle w:val="Hyperlink"/>
+          </w:rPr>
+          <w:t>https://lottiefiles.com/22979-meditating-lady</w:t>
+        </w:r>
+      </w:hyperlink>
+      <w:r>
+        <w:t xml:space="preserve"> </w:t>
+      </w:r>
     </w:p>
     <w:p>
       <w:pPr>
@@ -894,15 +976,7 @@
         <w:t xml:space="preserve">. (n.d.). </w:t>
       </w:r>
       <w:r>
-        <w:t xml:space="preserve">Mountain Shapes </w:t>
-      </w:r>
-      <w:proofErr w:type="gramStart"/>
-      <w:r>
-        <w:t>For</w:t>
-      </w:r>
-      <w:proofErr w:type="gramEnd"/>
-      <w:r>
-        <w:t xml:space="preserve"> Logos</w:t>
+        <w:t>Mountain Shapes For Logos</w:t>
       </w:r>
       <w:r>
         <w:t xml:space="preserve"> [Online image]. </w:t>
@@ -923,7 +997,7 @@
         </w:tabs>
         <w:ind w:left="720"/>
       </w:pPr>
-      <w:hyperlink r:id="rId20" w:history="1">
+      <w:hyperlink r:id="rId22" w:history="1">
         <w:r>
           <w:rPr>
             <w:rStyle w:val="Hyperlink"/>
@@ -964,7 +1038,7 @@
         </w:tabs>
         <w:ind w:firstLine="720"/>
       </w:pPr>
-      <w:hyperlink r:id="rId21" w:history="1">
+      <w:hyperlink r:id="rId23" w:history="1">
         <w:r>
           <w:rPr>
             <w:rStyle w:val="Hyperlink"/>
@@ -1001,7 +1075,7 @@
         </w:tabs>
         <w:ind w:firstLine="720"/>
       </w:pPr>
-      <w:hyperlink r:id="rId22" w:history="1">
+      <w:hyperlink r:id="rId24" w:history="1">
         <w:r>
           <w:rPr>
             <w:rStyle w:val="Hyperlink"/>
@@ -1025,10 +1099,7 @@
         <w:t xml:space="preserve">. (n.d.). </w:t>
       </w:r>
       <w:r>
-        <w:t>right arrow icon. right arrow vector design</w:t>
-      </w:r>
-      <w:r>
-        <w:t xml:space="preserve"> </w:t>
+        <w:t xml:space="preserve">right arrow icon. right arrow vector design </w:t>
       </w:r>
       <w:r>
         <w:t xml:space="preserve">[Online image]. </w:t>
@@ -1049,7 +1120,7 @@
         </w:tabs>
         <w:ind w:left="720"/>
       </w:pPr>
-      <w:hyperlink r:id="rId23" w:history="1">
+      <w:hyperlink r:id="rId25" w:history="1">
         <w:r>
           <w:rPr>
             <w:rStyle w:val="Hyperlink"/>
@@ -1095,7 +1166,7 @@
         </w:tabs>
         <w:ind w:firstLine="720"/>
       </w:pPr>
-      <w:hyperlink r:id="rId24" w:history="1">
+      <w:hyperlink r:id="rId26" w:history="1">
         <w:r>
           <w:rPr>
             <w:rStyle w:val="Hyperlink"/>
@@ -1103,6 +1174,172 @@
           <w:t>https://www.stockunlimited.com/vector-illustration/moon-and-cloud_1245719.html</w:t>
         </w:r>
       </w:hyperlink>
+    </w:p>
+    <w:p>
+      <w:pPr>
+        <w:jc w:val="center"/>
+        <w:rPr>
+          <w:b/>
+          <w:bCs/>
+          <w:u w:val="single"/>
+        </w:rPr>
+      </w:pPr>
+      <w:r>
+        <w:rPr>
+          <w:b/>
+          <w:bCs/>
+          <w:u w:val="single"/>
+        </w:rPr>
+        <w:t>Codes</w:t>
+      </w:r>
+    </w:p>
+    <w:p>
+      <w:proofErr w:type="spellStart"/>
+      <w:r>
+        <w:t>Ahlin</w:t>
+      </w:r>
+      <w:proofErr w:type="spellEnd"/>
+      <w:r>
+        <w:t>, Tobias</w:t>
+      </w:r>
+      <w:r>
+        <w:t xml:space="preserve">. (n.d.). </w:t>
+      </w:r>
+      <w:r>
+        <w:t>Effect 3</w:t>
+      </w:r>
+      <w:r>
+        <w:t>. Moving Letters.</w:t>
+      </w:r>
+    </w:p>
+    <w:p>
+      <w:r>
+        <w:tab/>
+      </w:r>
+      <w:hyperlink r:id="rId27" w:history="1">
+        <w:r>
+          <w:rPr>
+            <w:rStyle w:val="Hyperlink"/>
+          </w:rPr>
+          <w:t>https://tobiasahlin.com/moving</w:t>
+        </w:r>
+        <w:r>
+          <w:rPr>
+            <w:rStyle w:val="Hyperlink"/>
+          </w:rPr>
+          <w:t>-</w:t>
+        </w:r>
+        <w:r>
+          <w:rPr>
+            <w:rStyle w:val="Hyperlink"/>
+          </w:rPr>
+          <w:t>letters/#3</w:t>
+        </w:r>
+      </w:hyperlink>
+      <w:r>
+        <w:t xml:space="preserve"> </w:t>
+      </w:r>
+    </w:p>
+    <w:p>
+      <w:proofErr w:type="spellStart"/>
+      <w:r>
+        <w:t>Coyier</w:t>
+      </w:r>
+      <w:proofErr w:type="spellEnd"/>
+      <w:r>
+        <w:t xml:space="preserve">, Chris. (2020). </w:t>
+      </w:r>
+      <w:r>
+        <w:t>Fluid Width Video</w:t>
+      </w:r>
+      <w:r>
+        <w:t>. CSS-Tricks.</w:t>
+      </w:r>
+    </w:p>
+    <w:p>
+      <w:pPr>
+        <w:ind w:firstLine="720"/>
+      </w:pPr>
+      <w:hyperlink r:id="rId28" w:history="1">
+        <w:r>
+          <w:rPr>
+            <w:rStyle w:val="Hyperlink"/>
+          </w:rPr>
+          <w:t>https://css-tricks.com/fluid-width-video/</w:t>
+        </w:r>
+      </w:hyperlink>
+      <w:r>
+        <w:t xml:space="preserve"> </w:t>
+      </w:r>
+    </w:p>
+    <w:p>
+      <w:proofErr w:type="spellStart"/>
+      <w:r>
+        <w:t>Type.fit</w:t>
+      </w:r>
+      <w:proofErr w:type="spellEnd"/>
+      <w:r>
+        <w:t xml:space="preserve">. (n.d.). </w:t>
+      </w:r>
+      <w:proofErr w:type="spellStart"/>
+      <w:r>
+        <w:t>api</w:t>
+      </w:r>
+      <w:proofErr w:type="spellEnd"/>
+      <w:r>
+        <w:t xml:space="preserve"> quotes. </w:t>
+      </w:r>
+      <w:proofErr w:type="spellStart"/>
+      <w:r>
+        <w:t>Type.fit</w:t>
+      </w:r>
+      <w:proofErr w:type="spellEnd"/>
+      <w:r>
+        <w:t>.</w:t>
+      </w:r>
+    </w:p>
+    <w:p>
+      <w:r>
+        <w:tab/>
+      </w:r>
+      <w:hyperlink r:id="rId29" w:history="1">
+        <w:r>
+          <w:rPr>
+            <w:rStyle w:val="Hyperlink"/>
+          </w:rPr>
+          <w:t>https://type.fit/api/quotes</w:t>
+        </w:r>
+      </w:hyperlink>
+      <w:r>
+        <w:t xml:space="preserve"> </w:t>
+      </w:r>
+    </w:p>
+    <w:p>
+      <w:r>
+        <w:t xml:space="preserve">W3Schools. (n.d.). </w:t>
+      </w:r>
+      <w:r>
+        <w:t>How TO - Full Page Image</w:t>
+      </w:r>
+      <w:r>
+        <w:t>. W3Schools.</w:t>
+      </w:r>
+    </w:p>
+    <w:p>
+      <w:pPr>
+        <w:ind w:firstLine="720"/>
+      </w:pPr>
+      <w:hyperlink r:id="rId30" w:history="1">
+        <w:r>
+          <w:rPr>
+            <w:rStyle w:val="Hyperlink"/>
+          </w:rPr>
+          <w:t>https://www.w3schools.com/howto/howto_css_full_page.asp</w:t>
+        </w:r>
+      </w:hyperlink>
+      <w:r>
+        <w:t xml:space="preserve"> </w:t>
+      </w:r>
     </w:p>
     <w:sectPr>
       <w:pgSz w:w="11906" w:h="16838"/>

</xml_diff>